<commit_message>
updated the PQA procedure
</commit_message>
<xml_diff>
--- a/Support/Quality Assurance/PRCD_AUDITT.docx
+++ b/Support/Quality Assurance/PRCD_AUDITT.docx
@@ -2032,8 +2032,29 @@
               <w:rPr>
                 <w:b w:val="0"/>
               </w:rPr>
-              <w:t>Prepare an audit plan for the overall audit function using “Audit Plan Template” (TMPL_ADTPLN)</w:t>
-            </w:r>
+              <w:t>Prepare an audit plan for the overall audit function using “</w:t>
+            </w:r>
+            <w:proofErr w:type="spellStart"/>
+            <w:ins w:id="6" w:author="Jalaj Mathur" w:date="2022-04-18T15:43:00Z">
+              <w:r>
+                <w:t>GIL.ef</w:t>
+              </w:r>
+              <w:proofErr w:type="spellEnd"/>
+              <w:r>
+                <w:rPr>
+                  <w:rStyle w:val="FootnoteReference"/>
+                </w:rPr>
+                <w:footnoteReference w:id="1"/>
+              </w:r>
+            </w:ins>
+            <w:del w:id="9" w:author="Jalaj Mathur" w:date="2022-04-18T15:43:00Z">
+              <w:r>
+                <w:rPr>
+                  <w:b w:val="0"/>
+                </w:rPr>
+                <w:delText>Audit Plan Template” (TMPL_ADTPLN)</w:delText>
+              </w:r>
+            </w:del>
             <w:r>
               <w:rPr>
                 <w:b w:val="0"/>
@@ -2046,13 +2067,18 @@
               </w:rPr>
               <w:t xml:space="preserve">Use past audit performance data for planning. </w:t>
             </w:r>
-            <w:bookmarkStart w:id="6" w:name="_GoBack"/>
-            <w:bookmarkEnd w:id="6"/>
             <w:r>
               <w:rPr>
                 <w:b w:val="0"/>
               </w:rPr>
-              <w:t>This plan governs the overall operations of the audit function. This must include the overall vision and scope as well as the plans for budget, resources, quality, schedule, monitoring, measurement goals and operational definitions, training and others.</w:t>
+              <w:t xml:space="preserve">This plan governs the overall operations of the audit function. This must include the overall vision and scope as well as the plans for budget, resources, quality, </w:t>
+            </w:r>
+            <w:r>
+              <w:rPr>
+                <w:b w:val="0"/>
+              </w:rPr>
+              <w:lastRenderedPageBreak/>
+              <w:t>schedule, monitoring, measurement goals and operational definitions, training and others.</w:t>
             </w:r>
           </w:p>
           <w:p>
@@ -2283,41 +2309,70 @@
               <w:ind w:left="34" w:firstLine="0"/>
               <w:cnfStyle w:val="000000000000" w:firstRow="0" w:lastRow="0" w:firstColumn="0" w:lastColumn="0" w:oddVBand="0" w:evenVBand="0" w:oddHBand="0" w:evenHBand="0" w:firstRowFirstColumn="0" w:firstRowLastColumn="0" w:lastRowFirstColumn="0" w:lastRowLastColumn="0"/>
             </w:pPr>
-            <w:r>
-              <w:t>Pre</w:t>
-            </w:r>
-            <w:r>
-              <w:t xml:space="preserve">pare a schedule for conducting </w:t>
-            </w:r>
-            <w:r>
-              <w:t>A</w:t>
-            </w:r>
-            <w:r>
-              <w:t>udit</w:t>
-            </w:r>
-            <w:r>
-              <w:t>, using template “Audit Schedule” (TMPL_ADTSCH),</w:t>
-            </w:r>
-            <w:r>
-              <w:t xml:space="preserve"> </w:t>
-            </w:r>
-            <w:r>
-              <w:t xml:space="preserve"> </w:t>
-            </w:r>
-            <w:r>
-              <w:t>hyperlinked from</w:t>
-            </w:r>
-            <w:r>
-              <w:t xml:space="preserve"> “</w:t>
-            </w:r>
-            <w:r>
-              <w:t>Quality Assurance Plan” (</w:t>
-            </w:r>
-            <w:r>
-              <w:t>TMPL_ADTPLN)</w:t>
-            </w:r>
-            <w:r>
-              <w:t xml:space="preserve"> for planning the Audit activities. The project audits are scheduled within the Project Plan. The overall Quality assurance plan governs the Audit function. The same must be reviewed and approved by the Senior management.</w:t>
+            <w:del w:id="10" w:author="Jalaj Mathur" w:date="2022-04-18T15:46:00Z">
+              <w:r>
+                <w:delText>Pre</w:delText>
+              </w:r>
+              <w:r>
+                <w:delText xml:space="preserve">pare a schedule for conducting </w:delText>
+              </w:r>
+              <w:r>
+                <w:delText>A</w:delText>
+              </w:r>
+              <w:r>
+                <w:delText>udit</w:delText>
+              </w:r>
+              <w:r>
+                <w:delText>, using template “Audit Schedule” (TMPL_ADTSCH),</w:delText>
+              </w:r>
+              <w:r>
+                <w:delText xml:space="preserve"> </w:delText>
+              </w:r>
+              <w:r>
+                <w:delText xml:space="preserve"> </w:delText>
+              </w:r>
+              <w:r>
+                <w:delText>hyperlinked from</w:delText>
+              </w:r>
+              <w:r>
+                <w:delText xml:space="preserve"> “</w:delText>
+              </w:r>
+              <w:r>
+                <w:delText>Quality Assurance Plan” (</w:delText>
+              </w:r>
+              <w:r>
+                <w:delText>TMPL_ADTPLN)</w:delText>
+              </w:r>
+              <w:r>
+                <w:delText xml:space="preserve"> for planning the Audit activities. </w:delText>
+              </w:r>
+            </w:del>
+            <w:r>
+              <w:t xml:space="preserve">The project audits are scheduled within the Project Plan. </w:t>
+            </w:r>
+            <w:ins w:id="11" w:author="Jalaj Mathur" w:date="2022-04-18T15:47:00Z">
+              <w:r>
+                <w:t xml:space="preserve">And for support </w:t>
+              </w:r>
+              <w:proofErr w:type="gramStart"/>
+              <w:r>
+                <w:t>groups</w:t>
+              </w:r>
+              <w:proofErr w:type="gramEnd"/>
+              <w:r>
+                <w:t xml:space="preserve"> audit, the plan will be in </w:t>
+              </w:r>
+              <w:proofErr w:type="spellStart"/>
+              <w:r>
+                <w:t>GIL.ef</w:t>
+              </w:r>
+              <w:proofErr w:type="spellEnd"/>
+              <w:r>
+                <w:t xml:space="preserve">. </w:t>
+              </w:r>
+            </w:ins>
+            <w:r>
+              <w:t>The overall Quality assurance plan governs the Audit function. The same must be reviewed and approved by the Senior management.</w:t>
             </w:r>
           </w:p>
           <w:p>
@@ -2477,15 +2532,35 @@
             <w:r>
               <w:t xml:space="preserve">lan </w:t>
             </w:r>
-            <w:r>
-              <w:t xml:space="preserve">section in </w:t>
+            <w:del w:id="12" w:author="Jalaj Mathur" w:date="2022-04-18T15:51:00Z">
+              <w:r>
+                <w:delText xml:space="preserve">section </w:delText>
+              </w:r>
+            </w:del>
+            <w:r>
+              <w:t xml:space="preserve">in </w:t>
             </w:r>
             <w:r>
               <w:t>the Project Plan</w:t>
             </w:r>
             <w:r>
-              <w:t xml:space="preserve"> (TMPL_PRJPLN)</w:t>
-            </w:r>
+              <w:t xml:space="preserve"> </w:t>
+            </w:r>
+            <w:del w:id="13" w:author="Jalaj Mathur" w:date="2022-04-18T15:51:00Z">
+              <w:r>
+                <w:delText>(TMPL_PRJPLN)</w:delText>
+              </w:r>
+            </w:del>
+            <w:ins w:id="14" w:author="Jalaj Mathur" w:date="2022-04-18T15:51:00Z">
+              <w:r>
+                <w:t xml:space="preserve">using </w:t>
+              </w:r>
+              <w:proofErr w:type="spellStart"/>
+              <w:r>
+                <w:t>GIL.ef</w:t>
+              </w:r>
+            </w:ins>
+            <w:proofErr w:type="spellEnd"/>
             <w:r>
               <w:t>.</w:t>
             </w:r>
@@ -2493,17 +2568,45 @@
               <w:t xml:space="preserve"> The plan will be the basis for the monitoring and control of the QA activities.</w:t>
             </w:r>
             <w:r>
-              <w:t xml:space="preserve"> Update the overall “Quality Assurance Plan</w:t>
+              <w:t xml:space="preserve"> Update the overall </w:t>
+            </w:r>
+            <w:del w:id="15" w:author="Jalaj Mathur" w:date="2022-04-18T15:52:00Z">
+              <w:r>
+                <w:delText>“</w:delText>
+              </w:r>
+            </w:del>
+            <w:r>
+              <w:t>Quality Assurance Plan</w:t>
             </w:r>
             <w:r>
               <w:t xml:space="preserve"> </w:t>
             </w:r>
-            <w:r>
-              <w:t>”</w:t>
-            </w:r>
-            <w:r>
-              <w:t xml:space="preserve"> (TMPL_ADTPLN).</w:t>
-            </w:r>
+            <w:del w:id="16" w:author="Jalaj Mathur" w:date="2022-04-18T15:52:00Z">
+              <w:r>
+                <w:delText>”</w:delText>
+              </w:r>
+              <w:r>
+                <w:delText xml:space="preserve"> (TMPL_ADTPLN)</w:delText>
+              </w:r>
+            </w:del>
+            <w:ins w:id="17" w:author="Jalaj Mathur" w:date="2022-04-18T15:52:00Z">
+              <w:r>
+                <w:t xml:space="preserve">in </w:t>
+              </w:r>
+              <w:proofErr w:type="spellStart"/>
+              <w:r>
+                <w:t>GIL.ef</w:t>
+              </w:r>
+              <w:proofErr w:type="spellEnd"/>
+              <w:r>
+                <w:t>.</w:t>
+              </w:r>
+            </w:ins>
+            <w:del w:id="18" w:author="Jalaj Mathur" w:date="2022-04-18T15:52:00Z">
+              <w:r>
+                <w:delText>.</w:delText>
+              </w:r>
+            </w:del>
           </w:p>
         </w:tc>
         <w:tc>
@@ -2565,27 +2668,37 @@
             <w:r>
               <w:t xml:space="preserve">Audit Plan </w:t>
             </w:r>
-            <w:r>
-              <w:t>section in Project Plan</w:t>
+            <w:del w:id="19" w:author="Jalaj Mathur" w:date="2022-04-18T15:52:00Z">
+              <w:r>
+                <w:delText xml:space="preserve">section </w:delText>
+              </w:r>
+            </w:del>
+            <w:r>
+              <w:t>in Project Plan</w:t>
             </w:r>
             <w:r>
               <w:t>.</w:t>
             </w:r>
             <w:r>
-              <w:t xml:space="preserve"> Also update the same in the </w:t>
-            </w:r>
-            <w:r>
-              <w:t>“</w:t>
-            </w:r>
-            <w:r>
-              <w:t>Quality Assurance Plan</w:t>
-            </w:r>
-            <w:r>
-              <w:t>”</w:t>
-            </w:r>
-            <w:r>
-              <w:t xml:space="preserve"> (TMPL_ADTPLN).</w:t>
-            </w:r>
+              <w:t xml:space="preserve"> </w:t>
+            </w:r>
+            <w:del w:id="20" w:author="Jalaj Mathur" w:date="2022-04-18T15:52:00Z">
+              <w:r>
+                <w:delText xml:space="preserve">Also update the same in the </w:delText>
+              </w:r>
+              <w:r>
+                <w:delText>“</w:delText>
+              </w:r>
+              <w:r>
+                <w:delText>Quality Assurance Plan</w:delText>
+              </w:r>
+              <w:r>
+                <w:delText>”</w:delText>
+              </w:r>
+              <w:r>
+                <w:delText xml:space="preserve"> (TMPL_ADTPLN).</w:delText>
+              </w:r>
+            </w:del>
           </w:p>
         </w:tc>
         <w:tc>
@@ -2636,7 +2749,15 @@
               <w:cnfStyle w:val="000000000000" w:firstRow="0" w:lastRow="0" w:firstColumn="0" w:lastColumn="0" w:oddVBand="0" w:evenVBand="0" w:oddHBand="0" w:evenHBand="0" w:firstRowFirstColumn="0" w:firstRowLastColumn="0" w:lastRowFirstColumn="0" w:lastRowLastColumn="0"/>
             </w:pPr>
             <w:r>
-              <w:t>Inform Audit schedule to relevant Auditee / stakeholders.</w:t>
+              <w:t xml:space="preserve">Inform Audit schedule to relevant </w:t>
+            </w:r>
+            <w:proofErr w:type="spellStart"/>
+            <w:r>
+              <w:t>Auditee</w:t>
+            </w:r>
+            <w:proofErr w:type="spellEnd"/>
+            <w:r>
+              <w:t xml:space="preserve"> / stakeholders.</w:t>
             </w:r>
           </w:p>
         </w:tc>
@@ -2842,8 +2963,13 @@
               <w:t>. The populated checklist</w:t>
             </w:r>
             <w:r>
-              <w:t xml:space="preserve"> or other artefacts</w:t>
-            </w:r>
+              <w:t xml:space="preserve"> or other </w:t>
+            </w:r>
+            <w:proofErr w:type="spellStart"/>
+            <w:r>
+              <w:t>artefacts</w:t>
+            </w:r>
+            <w:proofErr w:type="spellEnd"/>
             <w:r>
               <w:t xml:space="preserve"> for project audits is placed in the Project Repository, in line with the Configuration and Data Management Plan.</w:t>
             </w:r>
@@ -2897,17 +3023,40 @@
               <w:cnfStyle w:val="000000000000" w:firstRow="0" w:lastRow="0" w:firstColumn="0" w:lastColumn="0" w:oddVBand="0" w:evenVBand="0" w:oddHBand="0" w:evenHBand="0" w:firstRowFirstColumn="0" w:firstRowLastColumn="0" w:lastRowFirstColumn="0" w:lastRowLastColumn="0"/>
             </w:pPr>
             <w:r>
-              <w:t>Discuss the audit findings with the Auditee and u</w:t>
+              <w:t xml:space="preserve">Discuss the audit findings with the </w:t>
+            </w:r>
+            <w:proofErr w:type="spellStart"/>
+            <w:r>
+              <w:t>Auditee</w:t>
+            </w:r>
+            <w:proofErr w:type="spellEnd"/>
+            <w:r>
+              <w:t xml:space="preserve"> and u</w:t>
             </w:r>
             <w:r>
               <w:t xml:space="preserve">pdate the findings in the </w:t>
             </w:r>
             <w:r>
-              <w:t>“Audit</w:t>
-            </w:r>
-            <w:r>
-              <w:t xml:space="preserve"> Non-Conformance Log</w:t>
-            </w:r>
+              <w:t>“</w:t>
+            </w:r>
+            <w:del w:id="21" w:author="Jalaj Mathur" w:date="2022-04-18T15:54:00Z">
+              <w:r>
+                <w:delText>Audit</w:delText>
+              </w:r>
+              <w:r>
+                <w:delText xml:space="preserve"> Non-Conformance Log</w:delText>
+              </w:r>
+            </w:del>
+            <w:ins w:id="22" w:author="Jalaj Mathur" w:date="2022-04-18T15:54:00Z">
+              <w:r>
+                <w:t xml:space="preserve">Incident Management of </w:t>
+              </w:r>
+              <w:proofErr w:type="spellStart"/>
+              <w:r>
+                <w:t>GIL.ef</w:t>
+              </w:r>
+            </w:ins>
+            <w:proofErr w:type="spellEnd"/>
             <w:r>
               <w:t>”</w:t>
             </w:r>
@@ -2981,11 +3130,34 @@
               <w:spacing w:line="240" w:lineRule="auto"/>
               <w:cnfStyle w:val="000000100000" w:firstRow="0" w:lastRow="0" w:firstColumn="0" w:lastColumn="0" w:oddVBand="0" w:evenVBand="0" w:oddHBand="1" w:evenHBand="0" w:firstRowFirstColumn="0" w:firstRowLastColumn="0" w:lastRowFirstColumn="0" w:lastRowLastColumn="0"/>
             </w:pPr>
-            <w:r>
-              <w:t>Minor / Major Noncompliance Issues</w:t>
-            </w:r>
-            <w:r>
-              <w:t>. For definitions of minor/major Noncompliance, refer Guidelines.</w:t>
+            <w:del w:id="23" w:author="Jalaj Mathur" w:date="2022-04-18T15:54:00Z">
+              <w:r>
+                <w:delText>Minor / Major</w:delText>
+              </w:r>
+            </w:del>
+            <w:ins w:id="24" w:author="Jalaj Mathur" w:date="2022-04-18T15:54:00Z">
+              <w:r>
+                <w:t>Functional / Non-Functional</w:t>
+              </w:r>
+            </w:ins>
+            <w:r>
+              <w:t xml:space="preserve"> Noncompliance Issues</w:t>
+            </w:r>
+            <w:r>
+              <w:t xml:space="preserve">. For definitions of </w:t>
+            </w:r>
+            <w:del w:id="25" w:author="Jalaj Mathur" w:date="2022-04-18T15:55:00Z">
+              <w:r>
+                <w:delText>minor/major</w:delText>
+              </w:r>
+            </w:del>
+            <w:ins w:id="26" w:author="Jalaj Mathur" w:date="2022-04-18T15:55:00Z">
+              <w:r>
+                <w:t>functional / non-functional</w:t>
+              </w:r>
+            </w:ins>
+            <w:r>
+              <w:t xml:space="preserve"> Noncompliance, refer Guidelines.</w:t>
             </w:r>
           </w:p>
           <w:p>
@@ -3049,8 +3221,13 @@
               <w:t xml:space="preserve">Communicate the </w:t>
             </w:r>
             <w:r>
-              <w:t>audit findings to the Auditee</w:t>
-            </w:r>
+              <w:t xml:space="preserve">audit findings to the </w:t>
+            </w:r>
+            <w:proofErr w:type="spellStart"/>
+            <w:r>
+              <w:t>Auditee</w:t>
+            </w:r>
+            <w:proofErr w:type="spellEnd"/>
             <w:r>
               <w:t>.</w:t>
             </w:r>
@@ -3157,8 +3334,13 @@
               <w:cnfStyle w:val="000000000000" w:firstRow="0" w:lastRow="0" w:firstColumn="0" w:lastColumn="0" w:oddVBand="0" w:evenVBand="0" w:oddHBand="0" w:evenHBand="0" w:firstRowFirstColumn="0" w:firstRowLastColumn="0" w:lastRowFirstColumn="0" w:lastRowLastColumn="0"/>
             </w:pPr>
             <w:r>
-              <w:t>Discuss the timelines to close the NCs with the Auditee</w:t>
-            </w:r>
+              <w:t xml:space="preserve">Discuss the timelines to close the NCs with the </w:t>
+            </w:r>
+            <w:proofErr w:type="spellStart"/>
+            <w:r>
+              <w:t>Auditee</w:t>
+            </w:r>
+            <w:proofErr w:type="spellEnd"/>
             <w:r>
               <w:t>.</w:t>
             </w:r>
@@ -3232,9 +3414,11 @@
               <w:ind w:left="33" w:hanging="35"/>
               <w:cnfStyle w:val="000000100000" w:firstRow="0" w:lastRow="0" w:firstColumn="0" w:lastColumn="0" w:oddVBand="0" w:evenVBand="0" w:oddHBand="1" w:evenHBand="0" w:firstRowFirstColumn="0" w:firstRowLastColumn="0" w:lastRowFirstColumn="0" w:lastRowLastColumn="0"/>
             </w:pPr>
+            <w:proofErr w:type="spellStart"/>
             <w:r>
               <w:t>Auditee</w:t>
             </w:r>
+            <w:proofErr w:type="spellEnd"/>
           </w:p>
         </w:tc>
       </w:tr>
@@ -3332,7 +3516,23 @@
               <w:cnfStyle w:val="000000100000" w:firstRow="0" w:lastRow="0" w:firstColumn="0" w:lastColumn="0" w:oddVBand="0" w:evenVBand="0" w:oddHBand="1" w:evenHBand="0" w:firstRowFirstColumn="0" w:firstRowLastColumn="0" w:lastRowFirstColumn="0" w:lastRowLastColumn="0"/>
             </w:pPr>
             <w:r>
-              <w:t>all major NCs</w:t>
+              <w:t xml:space="preserve">all </w:t>
+            </w:r>
+            <w:del w:id="27" w:author="Jalaj Mathur" w:date="2022-04-18T15:55:00Z">
+              <w:r>
+                <w:delText xml:space="preserve">major </w:delText>
+              </w:r>
+            </w:del>
+            <w:ins w:id="28" w:author="Jalaj Mathur" w:date="2022-04-18T15:55:00Z">
+              <w:r>
+                <w:t>functional</w:t>
+              </w:r>
+              <w:r>
+                <w:t xml:space="preserve"> </w:t>
+              </w:r>
+            </w:ins>
+            <w:r>
+              <w:t>NCs</w:t>
             </w:r>
           </w:p>
           <w:p>
@@ -3353,8 +3553,29 @@
               <w:cnfStyle w:val="000000100000" w:firstRow="0" w:lastRow="0" w:firstColumn="0" w:lastColumn="0" w:oddVBand="0" w:evenVBand="0" w:oddHBand="1" w:evenHBand="0" w:firstRowFirstColumn="0" w:firstRowLastColumn="0" w:lastRowFirstColumn="0" w:lastRowLastColumn="0"/>
             </w:pPr>
             <w:r>
-              <w:t>Use “Audit Reporting Tool” (TOOL_ADTRPT) for recording and reporting the results of the root cause analysis..</w:t>
-            </w:r>
+              <w:t xml:space="preserve">Use </w:t>
+            </w:r>
+            <w:ins w:id="29" w:author="Jalaj Mathur" w:date="2022-04-18T15:56:00Z">
+              <w:r>
+                <w:t xml:space="preserve">“Incident Management Report in </w:t>
+              </w:r>
+              <w:proofErr w:type="spellStart"/>
+              <w:r>
+                <w:t>GIL.ef</w:t>
+              </w:r>
+              <w:proofErr w:type="spellEnd"/>
+              <w:r>
+                <w:t xml:space="preserve">” and </w:t>
+              </w:r>
+            </w:ins>
+            <w:r>
+              <w:t>“Audit Reporting Tool” (TOOL_ADTRPT) for recording and reporting the results of the root cause analysis</w:t>
+            </w:r>
+            <w:proofErr w:type="gramStart"/>
+            <w:r>
+              <w:t>..</w:t>
+            </w:r>
+            <w:proofErr w:type="gramEnd"/>
           </w:p>
         </w:tc>
         <w:tc>
@@ -3399,12 +3620,26 @@
             <w:r>
               <w:t>Update “</w:t>
             </w:r>
-            <w:r>
-              <w:t>Audit</w:t>
-            </w:r>
-            <w:r>
-              <w:t xml:space="preserve"> Non-Conformance Log</w:t>
-            </w:r>
+            <w:del w:id="30" w:author="Jalaj Mathur" w:date="2022-04-18T15:56:00Z">
+              <w:r>
+                <w:delText>Audit</w:delText>
+              </w:r>
+              <w:r>
+                <w:delText xml:space="preserve"> Non-Conformance Log</w:delText>
+              </w:r>
+            </w:del>
+            <w:ins w:id="31" w:author="Jalaj Mathur" w:date="2022-04-18T15:56:00Z">
+              <w:r>
+                <w:t xml:space="preserve">Incident Management of </w:t>
+              </w:r>
+            </w:ins>
+            <w:proofErr w:type="spellStart"/>
+            <w:ins w:id="32" w:author="Jalaj Mathur" w:date="2022-04-18T15:57:00Z">
+              <w:r>
+                <w:t>GIL.ef</w:t>
+              </w:r>
+            </w:ins>
+            <w:proofErr w:type="spellEnd"/>
             <w:r>
               <w:t>”</w:t>
             </w:r>
@@ -3509,7 +3744,23 @@
               <w:t>Generate “Audit Repo</w:t>
             </w:r>
             <w:r>
-              <w:t>rt” using “Audit Reporting Tool</w:t>
+              <w:t xml:space="preserve">rt” using </w:t>
+            </w:r>
+            <w:ins w:id="33" w:author="Jalaj Mathur" w:date="2022-04-18T15:57:00Z">
+              <w:r>
+                <w:t xml:space="preserve">“Incident Management Report in </w:t>
+              </w:r>
+              <w:proofErr w:type="spellStart"/>
+              <w:r>
+                <w:t>GIL.ef</w:t>
+              </w:r>
+              <w:proofErr w:type="spellEnd"/>
+              <w:r>
+                <w:t xml:space="preserve">” and </w:t>
+              </w:r>
+            </w:ins>
+            <w:r>
+              <w:t>“Audit Reporting Tool</w:t>
             </w:r>
             <w:r>
               <w:t xml:space="preserve">” </w:t>
@@ -3642,7 +3893,25 @@
               <w:cnfStyle w:val="000000000000" w:firstRow="0" w:lastRow="0" w:firstColumn="0" w:lastColumn="0" w:oddVBand="0" w:evenVBand="0" w:oddHBand="0" w:evenHBand="0" w:firstRowFirstColumn="0" w:firstRowLastColumn="0" w:lastRowFirstColumn="0" w:lastRowLastColumn="0"/>
             </w:pPr>
             <w:r>
-              <w:t>Identify best practices and process improvement opportunities. Submit them to the Process Engineering Group (PEG) using “Process Improvement Proposals Database”.</w:t>
+              <w:t>Identify best practices and process improvement opportunities. Submit them to the Process Engineering Group (PEG) using “</w:t>
+            </w:r>
+            <w:del w:id="34" w:author="Jalaj Mathur" w:date="2022-04-18T15:57:00Z">
+              <w:r>
+                <w:delText>Process Improvement Proposals Database</w:delText>
+              </w:r>
+            </w:del>
+            <w:ins w:id="35" w:author="Jalaj Mathur" w:date="2022-04-18T15:57:00Z">
+              <w:r>
+                <w:t xml:space="preserve">Incident Management of </w:t>
+              </w:r>
+              <w:proofErr w:type="spellStart"/>
+              <w:r>
+                <w:t>GIL.ef</w:t>
+              </w:r>
+            </w:ins>
+            <w:proofErr w:type="spellEnd"/>
+            <w:r>
+              <w:t>”.</w:t>
             </w:r>
           </w:p>
         </w:tc>
@@ -3747,11 +4016,7 @@
               <w:cnfStyle w:val="000000000000" w:firstRow="0" w:lastRow="0" w:firstColumn="0" w:lastColumn="0" w:oddVBand="0" w:evenVBand="0" w:oddHBand="0" w:evenHBand="0" w:firstRowFirstColumn="0" w:firstRowLastColumn="0" w:lastRowFirstColumn="0" w:lastRowLastColumn="0"/>
             </w:pPr>
             <w:r>
-              <w:t xml:space="preserve">Discuss and review of Audit activities with Senior Management Periodically. This should be done typically in each Quarter. Use </w:t>
-            </w:r>
-            <w:r>
-              <w:lastRenderedPageBreak/>
-              <w:t>“Senior Management Review Agenda List” (TMPL_PQARVW)</w:t>
+              <w:t>Discuss and review of Audit activities with Senior Management Periodically. This should be done typically in each Quarter. Use “Senior Management Review Agenda List” (TMPL_PQARVW)</w:t>
             </w:r>
           </w:p>
         </w:tc>
@@ -3766,7 +4031,6 @@
               <w:cnfStyle w:val="000000000000" w:firstRow="0" w:lastRow="0" w:firstColumn="0" w:lastColumn="0" w:oddVBand="0" w:evenVBand="0" w:oddHBand="0" w:evenHBand="0" w:firstRowFirstColumn="0" w:firstRowLastColumn="0" w:lastRowFirstColumn="0" w:lastRowLastColumn="0"/>
             </w:pPr>
             <w:r>
-              <w:lastRenderedPageBreak/>
               <w:t>PPQA Manager</w:t>
             </w:r>
           </w:p>
@@ -3775,8 +4039,25 @@
     </w:tbl>
     <w:p>
       <w:r>
-        <w:lastRenderedPageBreak/>
-        <w:t>* Improvements/Suggestions are solicited on “Process Improvement Proposals Database”.</w:t>
+        <w:t>* Improvements/Suggestions are solicited on “</w:t>
+      </w:r>
+      <w:del w:id="36" w:author="Jalaj Mathur" w:date="2022-04-18T15:58:00Z">
+        <w:r>
+          <w:delText>Process Improvement Proposals Database</w:delText>
+        </w:r>
+      </w:del>
+      <w:ins w:id="37" w:author="Jalaj Mathur" w:date="2022-04-18T15:58:00Z">
+        <w:r>
+          <w:t xml:space="preserve">Incident Management of </w:t>
+        </w:r>
+        <w:proofErr w:type="spellStart"/>
+        <w:r>
+          <w:t>GIL.ef</w:t>
+        </w:r>
+      </w:ins>
+      <w:proofErr w:type="spellEnd"/>
+      <w:r>
+        <w:t>”.</w:t>
       </w:r>
       <w:r>
         <w:br/>
@@ -3789,11 +4070,11 @@
       <w:pPr>
         <w:pStyle w:val="Heading1"/>
       </w:pPr>
-      <w:bookmarkStart w:id="7" w:name="_Toc443323131"/>
+      <w:bookmarkStart w:id="38" w:name="_Toc443323131"/>
       <w:r>
         <w:t>Verification</w:t>
       </w:r>
-      <w:bookmarkEnd w:id="7"/>
+      <w:bookmarkEnd w:id="38"/>
     </w:p>
     <w:p>
       <w:pPr>
@@ -3847,11 +4128,11 @@
       <w:pPr>
         <w:pStyle w:val="Heading1"/>
       </w:pPr>
-      <w:bookmarkStart w:id="8" w:name="_Toc443323132"/>
+      <w:bookmarkStart w:id="39" w:name="_Toc443323132"/>
       <w:r>
         <w:t>Guidelines</w:t>
       </w:r>
-      <w:bookmarkEnd w:id="8"/>
+      <w:bookmarkEnd w:id="39"/>
     </w:p>
     <w:p>
       <w:r>
@@ -3868,11 +4149,11 @@
       <w:pPr>
         <w:pStyle w:val="Heading2"/>
       </w:pPr>
-      <w:bookmarkStart w:id="9" w:name="_Toc443323133"/>
+      <w:bookmarkStart w:id="40" w:name="_Toc443323133"/>
       <w:r>
         <w:t>Audit Guidelines</w:t>
       </w:r>
-      <w:bookmarkEnd w:id="9"/>
+      <w:bookmarkEnd w:id="40"/>
     </w:p>
     <w:p>
       <w:pPr>
@@ -3897,7 +4178,25 @@
         <w:t xml:space="preserve">r selects the auditor </w:t>
       </w:r>
       <w:r>
-        <w:t>and informs the selected auditor by E-Mail.</w:t>
+        <w:t xml:space="preserve">and informs the selected auditor </w:t>
+      </w:r>
+      <w:del w:id="41" w:author="Jalaj Mathur" w:date="2022-04-18T16:03:00Z">
+        <w:r>
+          <w:delText>by E-Mail</w:delText>
+        </w:r>
+      </w:del>
+      <w:ins w:id="42" w:author="Jalaj Mathur" w:date="2022-04-18T16:03:00Z">
+        <w:r>
+          <w:t xml:space="preserve">to </w:t>
+        </w:r>
+        <w:proofErr w:type="spellStart"/>
+        <w:r>
+          <w:t>auditee</w:t>
+        </w:r>
+      </w:ins>
+      <w:proofErr w:type="spellEnd"/>
+      <w:r>
+        <w:t>.</w:t>
       </w:r>
     </w:p>
     <w:p>
@@ -4044,7 +4343,41 @@
         </w:numPr>
       </w:pPr>
       <w:r>
-        <w:t>Classify the observations into major or minor non-compliance issues based on their impact</w:t>
+        <w:t xml:space="preserve">Classify the observations into </w:t>
+      </w:r>
+      <w:del w:id="43" w:author="Jalaj Mathur" w:date="2022-04-18T16:40:00Z">
+        <w:r>
+          <w:delText xml:space="preserve">major </w:delText>
+        </w:r>
+      </w:del>
+      <w:ins w:id="44" w:author="Jalaj Mathur" w:date="2022-04-18T16:40:00Z">
+        <w:r>
+          <w:t>functional</w:t>
+        </w:r>
+        <w:r>
+          <w:t xml:space="preserve"> </w:t>
+        </w:r>
+      </w:ins>
+      <w:r>
+        <w:t xml:space="preserve">or </w:t>
+      </w:r>
+      <w:del w:id="45" w:author="Jalaj Mathur" w:date="2022-04-18T16:40:00Z">
+        <w:r>
+          <w:delText xml:space="preserve">minor </w:delText>
+        </w:r>
+      </w:del>
+      <w:proofErr w:type="spellStart"/>
+      <w:ins w:id="46" w:author="Jalaj Mathur" w:date="2022-04-18T16:40:00Z">
+        <w:r>
+          <w:t>non functional</w:t>
+        </w:r>
+        <w:proofErr w:type="spellEnd"/>
+        <w:r>
+          <w:t xml:space="preserve"> </w:t>
+        </w:r>
+      </w:ins>
+      <w:r>
+        <w:t>non-compliance issues based on their impact</w:t>
       </w:r>
       <w:r>
         <w:t xml:space="preserve"> or observations</w:t>
@@ -4089,7 +4422,11 @@
         <w:t>M</w:t>
       </w:r>
       <w:r>
-        <w:t xml:space="preserve">anager will hence be responsible for closures. The number of repetitions before the escalation is triggered is decided with mutual consent between the auditor and the PPQA </w:t>
+        <w:t xml:space="preserve">anager will hence be responsible for </w:t>
+      </w:r>
+      <w:r>
+        <w:lastRenderedPageBreak/>
+        <w:t xml:space="preserve">closures. The number of repetitions before the escalation is triggered is decided with mutual consent between the auditor and the PPQA </w:t>
       </w:r>
       <w:r>
         <w:t>M</w:t>
@@ -4119,7 +4456,6 @@
         </w:numPr>
       </w:pPr>
       <w:r>
-        <w:lastRenderedPageBreak/>
         <w:t>Inform the PPQA manager of the successful closure of all NC’s</w:t>
       </w:r>
     </w:p>
@@ -4142,28 +4478,57 @@
       <w:pPr>
         <w:pStyle w:val="Heading2"/>
       </w:pPr>
-      <w:bookmarkStart w:id="10" w:name="_Toc443323134"/>
+      <w:bookmarkStart w:id="47" w:name="_Toc443323134"/>
       <w:r>
         <w:t>Definitions</w:t>
       </w:r>
-      <w:bookmarkEnd w:id="10"/>
+      <w:bookmarkEnd w:id="47"/>
     </w:p>
     <w:p>
       <w:pPr>
         <w:pStyle w:val="Heading3"/>
       </w:pPr>
-      <w:bookmarkStart w:id="11" w:name="_Toc443323135"/>
-      <w:r>
-        <w:t>Major noncompliance:</w:t>
-      </w:r>
-      <w:bookmarkEnd w:id="11"/>
+      <w:bookmarkStart w:id="48" w:name="_Toc443323135"/>
+      <w:del w:id="49" w:author="Jalaj Mathur" w:date="2022-04-18T16:42:00Z">
+        <w:r>
+          <w:delText xml:space="preserve">Major </w:delText>
+        </w:r>
+      </w:del>
+      <w:ins w:id="50" w:author="Jalaj Mathur" w:date="2022-04-18T16:42:00Z">
+        <w:r>
+          <w:t>Functional</w:t>
+        </w:r>
+        <w:r>
+          <w:t xml:space="preserve"> </w:t>
+        </w:r>
+      </w:ins>
+      <w:r>
+        <w:t>noncompliance:</w:t>
+      </w:r>
+      <w:bookmarkEnd w:id="48"/>
       <w:r>
         <w:t xml:space="preserve"> </w:t>
       </w:r>
     </w:p>
     <w:p>
       <w:r>
-        <w:t>A major Non Compliance is one or more of:</w:t>
+        <w:t xml:space="preserve">A </w:t>
+      </w:r>
+      <w:del w:id="51" w:author="Jalaj Mathur" w:date="2022-04-18T16:42:00Z">
+        <w:r>
+          <w:delText xml:space="preserve">major </w:delText>
+        </w:r>
+      </w:del>
+      <w:ins w:id="52" w:author="Jalaj Mathur" w:date="2022-04-18T16:42:00Z">
+        <w:r>
+          <w:t>functional</w:t>
+        </w:r>
+        <w:r>
+          <w:t xml:space="preserve"> </w:t>
+        </w:r>
+      </w:ins>
+      <w:r>
+        <w:t>Non Compliance is one or more of:</w:t>
       </w:r>
     </w:p>
     <w:p>
@@ -4175,7 +4540,39 @@
         </w:numPr>
       </w:pPr>
       <w:r>
-        <w:t>The absence of or total breakdown of a system to meet process requirements. A number of minor nonconformities against one requirement can represent a total breakdown of the system and thus be considered a major nonconformity.</w:t>
+        <w:t xml:space="preserve">The absence of or total breakdown of a system to meet process requirements. A number of </w:t>
+      </w:r>
+      <w:del w:id="53" w:author="Jalaj Mathur" w:date="2022-04-18T16:42:00Z">
+        <w:r>
+          <w:delText xml:space="preserve">minor </w:delText>
+        </w:r>
+      </w:del>
+      <w:ins w:id="54" w:author="Jalaj Mathur" w:date="2022-04-18T16:42:00Z">
+        <w:r>
+          <w:t>non-functional</w:t>
+        </w:r>
+        <w:r>
+          <w:t xml:space="preserve"> </w:t>
+        </w:r>
+      </w:ins>
+      <w:r>
+        <w:t xml:space="preserve">nonconformities against one requirement can represent a total breakdown of the system and thus be considered a </w:t>
+      </w:r>
+      <w:del w:id="55" w:author="Jalaj Mathur" w:date="2022-04-18T16:43:00Z">
+        <w:r>
+          <w:delText xml:space="preserve">major </w:delText>
+        </w:r>
+      </w:del>
+      <w:ins w:id="56" w:author="Jalaj Mathur" w:date="2022-04-18T16:43:00Z">
+        <w:r>
+          <w:t>functional</w:t>
+        </w:r>
+        <w:r>
+          <w:t xml:space="preserve"> </w:t>
+        </w:r>
+      </w:ins>
+      <w:r>
+        <w:t>nonconformity.</w:t>
       </w:r>
     </w:p>
     <w:p>
@@ -4211,11 +4608,26 @@
       <w:pPr>
         <w:pStyle w:val="Heading3"/>
       </w:pPr>
-      <w:bookmarkStart w:id="12" w:name="_Toc443323136"/>
-      <w:r>
-        <w:t>Minor noncompliance:</w:t>
-      </w:r>
-      <w:bookmarkEnd w:id="12"/>
+      <w:bookmarkStart w:id="57" w:name="_Toc443323136"/>
+      <w:del w:id="58" w:author="Jalaj Mathur" w:date="2022-04-18T16:44:00Z">
+        <w:r>
+          <w:delText xml:space="preserve">Minor </w:delText>
+        </w:r>
+      </w:del>
+      <w:ins w:id="59" w:author="Jalaj Mathur" w:date="2022-04-18T16:44:00Z">
+        <w:r>
+          <w:t>Non-Functional</w:t>
+        </w:r>
+        <w:bookmarkStart w:id="60" w:name="_GoBack"/>
+        <w:bookmarkEnd w:id="60"/>
+        <w:r>
+          <w:t xml:space="preserve"> </w:t>
+        </w:r>
+      </w:ins>
+      <w:r>
+        <w:t>noncompliance:</w:t>
+      </w:r>
+      <w:bookmarkEnd w:id="57"/>
       <w:r>
         <w:t xml:space="preserve"> </w:t>
       </w:r>
@@ -4256,11 +4668,11 @@
       <w:pPr>
         <w:pStyle w:val="Heading3"/>
       </w:pPr>
-      <w:bookmarkStart w:id="13" w:name="_Toc443323137"/>
+      <w:bookmarkStart w:id="61" w:name="_Toc443323137"/>
       <w:r>
         <w:t>Observation:</w:t>
       </w:r>
-      <w:bookmarkEnd w:id="13"/>
+      <w:bookmarkEnd w:id="61"/>
       <w:r>
         <w:t xml:space="preserve"> </w:t>
       </w:r>
@@ -4279,8 +4691,13 @@
         <w:t>that is made by observing</w:t>
       </w:r>
       <w:r>
-        <w:t xml:space="preserve"> the things. For e.g.</w:t>
-      </w:r>
+        <w:t xml:space="preserve"> the things. </w:t>
+      </w:r>
+      <w:proofErr w:type="gramStart"/>
+      <w:r>
+        <w:t>For e.g.</w:t>
+      </w:r>
+      <w:proofErr w:type="gramEnd"/>
     </w:p>
     <w:p>
       <w:pPr>
@@ -4319,11 +4736,11 @@
       <w:pPr>
         <w:pStyle w:val="Heading1"/>
       </w:pPr>
-      <w:bookmarkStart w:id="14" w:name="_Toc443323138"/>
+      <w:bookmarkStart w:id="62" w:name="_Toc443323138"/>
       <w:r>
         <w:t>Applicable Measurements</w:t>
       </w:r>
-      <w:bookmarkEnd w:id="14"/>
+      <w:bookmarkEnd w:id="62"/>
     </w:p>
     <w:p>
       <w:pPr>
@@ -4343,11 +4760,12 @@
       <w:pPr>
         <w:pStyle w:val="Heading1"/>
       </w:pPr>
-      <w:bookmarkStart w:id="15" w:name="_Toc443323139"/>
-      <w:r>
+      <w:bookmarkStart w:id="63" w:name="_Toc443323139"/>
+      <w:r>
+        <w:lastRenderedPageBreak/>
         <w:t>Exit Criteria/Outputs</w:t>
       </w:r>
-      <w:bookmarkEnd w:id="15"/>
+      <w:bookmarkEnd w:id="63"/>
     </w:p>
     <w:p>
       <w:pPr>
@@ -4452,6 +4870,27 @@
       <w:r>
         <w:continuationSeparator/>
       </w:r>
+    </w:p>
+  </w:footnote>
+  <w:footnote w:id="1">
+    <w:p>
+      <w:pPr>
+        <w:pStyle w:val="FootnoteText"/>
+        <w:rPr>
+          <w:ins w:id="7" w:author="Jalaj Mathur" w:date="2022-04-18T15:43:00Z"/>
+        </w:rPr>
+      </w:pPr>
+      <w:ins w:id="8" w:author="Jalaj Mathur" w:date="2022-04-18T15:43:00Z">
+        <w:r>
+          <w:rPr>
+            <w:rStyle w:val="FootnoteReference"/>
+          </w:rPr>
+          <w:footnoteRef/>
+        </w:r>
+        <w:r>
+          <w:t xml:space="preserve"> https://gil.einframe.com</w:t>
+        </w:r>
+      </w:ins>
     </w:p>
   </w:footnote>
 </w:footnotes>
@@ -4482,7 +4921,10 @@
       <w:fldChar w:fldCharType="begin"/>
     </w:r>
     <w:r>
-      <w:instrText xml:space="preserve"> FILENAME   \* MERGEFORMAT </w:instrText>
+      <w:instrText xml:space="preserve"> FILENAME   \* MERGEFOR</w:instrText>
+    </w:r>
+    <w:r>
+      <w:instrText xml:space="preserve">MAT </w:instrText>
     </w:r>
     <w:r>
       <w:fldChar w:fldCharType="separate"/>
@@ -7114,6 +7556,44 @@
       <w:sz w:val="24"/>
       <w:szCs w:val="24"/>
       <w:lang w:bidi="ar-SA"/>
+    </w:rPr>
+  </w:style>
+  <w:style w:type="paragraph" w:styleId="FootnoteText">
+    <w:name w:val="footnote text"/>
+    <w:basedOn w:val="Normal"/>
+    <w:link w:val="FootnoteTextChar"/>
+    <w:uiPriority w:val="99"/>
+    <w:semiHidden/>
+    <w:unhideWhenUsed/>
+    <w:rsid w:val="001552FA"/>
+    <w:pPr>
+      <w:spacing w:after="0" w:line="240" w:lineRule="auto"/>
+    </w:pPr>
+    <w:rPr>
+      <w:sz w:val="20"/>
+      <w:szCs w:val="20"/>
+    </w:rPr>
+  </w:style>
+  <w:style w:type="character" w:customStyle="1" w:styleId="FootnoteTextChar">
+    <w:name w:val="Footnote Text Char"/>
+    <w:basedOn w:val="DefaultParagraphFont"/>
+    <w:link w:val="FootnoteText"/>
+    <w:uiPriority w:val="99"/>
+    <w:semiHidden/>
+    <w:rsid w:val="001552FA"/>
+    <w:rPr>
+      <w:lang w:bidi="en-US"/>
+    </w:rPr>
+  </w:style>
+  <w:style w:type="character" w:styleId="FootnoteReference">
+    <w:name w:val="footnote reference"/>
+    <w:basedOn w:val="DefaultParagraphFont"/>
+    <w:uiPriority w:val="99"/>
+    <w:semiHidden/>
+    <w:unhideWhenUsed/>
+    <w:rsid w:val="001552FA"/>
+    <w:rPr>
+      <w:vertAlign w:val="superscript"/>
     </w:rPr>
   </w:style>
 </w:styles>
@@ -8854,7 +9334,7 @@
 </file>
 
 <file path=customXml/itemProps6.xml><?xml version="1.0" encoding="utf-8"?>
-<ds:datastoreItem xmlns:ds="http://schemas.openxmlformats.org/officeDocument/2006/customXml" ds:itemID="{C8C62693-A874-4BFE-A506-693EF8DE0022}">
+<ds:datastoreItem xmlns:ds="http://schemas.openxmlformats.org/officeDocument/2006/customXml" ds:itemID="{B106A48C-4E44-4B69-BA71-029B95BC84C6}">
   <ds:schemaRefs>
     <ds:schemaRef ds:uri="http://schemas.openxmlformats.org/officeDocument/2006/bibliography"/>
   </ds:schemaRefs>

</xml_diff>